<commit_message>
simple AES encryption working
</commit_message>
<xml_diff>
--- a/Arbeitsjournal/2025/KW06/Arbeitsjournal Vorlage.docx
+++ b/Arbeitsjournal/2025/KW06/Arbeitsjournal Vorlage.docx
@@ -1,6 +1,6 @@
 
 <file path=word/document.xml><?xml version="1.0" encoding="utf-8"?>
-<w:document xmlns:wpc="http://schemas.microsoft.com/office/word/2010/wordprocessingCanvas" xmlns:cx="http://schemas.microsoft.com/office/drawing/2014/chartex" xmlns:cx1="http://schemas.microsoft.com/office/drawing/2015/9/8/chartex" xmlns:cx2="http://schemas.microsoft.com/office/drawing/2015/10/21/chartex" xmlns:cx3="http://schemas.microsoft.com/office/drawing/2016/5/9/chartex" xmlns:cx4="http://schemas.microsoft.com/office/drawing/2016/5/10/chartex" xmlns:cx5="http://schemas.microsoft.com/office/drawing/2016/5/11/chartex" xmlns:cx6="http://schemas.microsoft.com/office/drawing/2016/5/12/chartex" xmlns:cx7="http://schemas.microsoft.com/office/drawing/2016/5/13/chartex" xmlns:cx8="http://schemas.microsoft.com/office/drawing/2016/5/14/chartex" xmlns:mc="http://schemas.openxmlformats.org/markup-compatibility/2006" xmlns:aink="http://schemas.microsoft.com/office/drawing/2016/ink" xmlns:am3d="http://schemas.microsoft.com/office/drawing/2017/model3d" xmlns:o="urn:schemas-microsoft-com:office:office" xmlns:oel="http://schemas.microsoft.com/office/2019/extlst" xmlns:r="http://schemas.openxmlformats.org/officeDocument/2006/relationships" xmlns:m="http://schemas.openxmlformats.org/officeDocument/2006/math" xmlns:v="urn:schemas-microsoft-com:vml" xmlns:wp14="http://schemas.microsoft.com/office/word/2010/wordprocessingDrawing" xmlns:wp="http://schemas.openxmlformats.org/drawingml/2006/wordprocessingDrawing" xmlns:w10="urn:schemas-microsoft-com:office:word" xmlns:w="http://schemas.openxmlformats.org/wordprocessingml/2006/main" xmlns:w14="http://schemas.microsoft.com/office/word/2010/wordml" xmlns:w15="http://schemas.microsoft.com/office/word/2012/wordml" xmlns:w16cex="http://schemas.microsoft.com/office/word/2018/wordml/cex" xmlns:w16cid="http://schemas.microsoft.com/office/word/2016/wordml/cid" xmlns:w16="http://schemas.microsoft.com/office/word/2018/wordml" xmlns:w16du="http://schemas.microsoft.com/office/word/2023/wordml/word16du" xmlns:w16sdtdh="http://schemas.microsoft.com/office/word/2020/wordml/sdtdatahash" xmlns:w16se="http://schemas.microsoft.com/office/word/2015/wordml/symex" xmlns:wpg="http://schemas.microsoft.com/office/word/2010/wordprocessingGroup" xmlns:wpi="http://schemas.microsoft.com/office/word/2010/wordprocessingInk" xmlns:wne="http://schemas.microsoft.com/office/word/2006/wordml" xmlns:wps="http://schemas.microsoft.com/office/word/2010/wordprocessingShape" mc:Ignorable="w14 w15 w16se w16cid w16 w16cex w16sdtdh w16du wp14">
+<w:document xmlns:wpc="http://schemas.microsoft.com/office/word/2010/wordprocessingCanvas" xmlns:cx="http://schemas.microsoft.com/office/drawing/2014/chartex" xmlns:cx1="http://schemas.microsoft.com/office/drawing/2015/9/8/chartex" xmlns:cx2="http://schemas.microsoft.com/office/drawing/2015/10/21/chartex" xmlns:cx3="http://schemas.microsoft.com/office/drawing/2016/5/9/chartex" xmlns:cx4="http://schemas.microsoft.com/office/drawing/2016/5/10/chartex" xmlns:cx5="http://schemas.microsoft.com/office/drawing/2016/5/11/chartex" xmlns:cx6="http://schemas.microsoft.com/office/drawing/2016/5/12/chartex" xmlns:cx7="http://schemas.microsoft.com/office/drawing/2016/5/13/chartex" xmlns:cx8="http://schemas.microsoft.com/office/drawing/2016/5/14/chartex" xmlns:mc="http://schemas.openxmlformats.org/markup-compatibility/2006" xmlns:aink="http://schemas.microsoft.com/office/drawing/2016/ink" xmlns:am3d="http://schemas.microsoft.com/office/drawing/2017/model3d" xmlns:o="urn:schemas-microsoft-com:office:office" xmlns:oel="http://schemas.microsoft.com/office/2019/extlst" xmlns:r="http://schemas.openxmlformats.org/officeDocument/2006/relationships" xmlns:m="http://schemas.openxmlformats.org/officeDocument/2006/math" xmlns:v="urn:schemas-microsoft-com:vml" xmlns:wp14="http://schemas.microsoft.com/office/word/2010/wordprocessingDrawing" xmlns:wp="http://schemas.openxmlformats.org/drawingml/2006/wordprocessingDrawing" xmlns:w10="urn:schemas-microsoft-com:office:word" xmlns:w="http://schemas.openxmlformats.org/wordprocessingml/2006/main" xmlns:w14="http://schemas.microsoft.com/office/word/2010/wordml" xmlns:w15="http://schemas.microsoft.com/office/word/2012/wordml" xmlns:w16cex="http://schemas.microsoft.com/office/word/2018/wordml/cex" xmlns:w16cid="http://schemas.microsoft.com/office/word/2016/wordml/cid" xmlns:w16="http://schemas.microsoft.com/office/word/2018/wordml" xmlns:w16du="http://schemas.microsoft.com/office/word/2023/wordml/word16du" xmlns:w16sdtdh="http://schemas.microsoft.com/office/word/2020/wordml/sdtdatahash" xmlns:w16sdtfl="http://schemas.microsoft.com/office/word/2024/wordml/sdtformatlock" xmlns:w16se="http://schemas.microsoft.com/office/word/2015/wordml/symex" xmlns:wpg="http://schemas.microsoft.com/office/word/2010/wordprocessingGroup" xmlns:wpi="http://schemas.microsoft.com/office/word/2010/wordprocessingInk" xmlns:wne="http://schemas.microsoft.com/office/word/2006/wordml" xmlns:wps="http://schemas.microsoft.com/office/word/2010/wordprocessingShape" mc:Ignorable="w14 w15 w16se w16cid w16 w16cex w16sdtdh w16sdtfl w16du wp14">
   <w:body>
     <w:sdt>
       <w:sdtPr>
@@ -856,7 +856,25 @@
                                     <w:color w:val="FFFFFF" w:themeColor="background1"/>
                                     <w:lang w:val="en-US" w:eastAsia="de-CH"/>
                                   </w:rPr>
-                                  <w:t>KW/202</w:t>
+                                  <w:t>KW</w:t>
+                                </w:r>
+                                <w:r>
+                                  <w:rPr>
+                                    <w:rFonts w:eastAsiaTheme="minorEastAsia"/>
+                                    <w:caps/>
+                                    <w:color w:val="FFFFFF" w:themeColor="background1"/>
+                                    <w:lang w:val="en-US" w:eastAsia="de-CH"/>
+                                  </w:rPr>
+                                  <w:t>06</w:t>
+                                </w:r>
+                                <w:r>
+                                  <w:rPr>
+                                    <w:rFonts w:eastAsiaTheme="minorEastAsia"/>
+                                    <w:caps/>
+                                    <w:color w:val="FFFFFF" w:themeColor="background1"/>
+                                    <w:lang w:val="en-US" w:eastAsia="de-CH"/>
+                                  </w:rPr>
+                                  <w:t>/202</w:t>
                                 </w:r>
                                 <w:r>
                                   <w:rPr>
@@ -908,7 +926,25 @@
                               <w:color w:val="FFFFFF" w:themeColor="background1"/>
                               <w:lang w:val="en-US" w:eastAsia="de-CH"/>
                             </w:rPr>
-                            <w:t>KW/202</w:t>
+                            <w:t>KW</w:t>
+                          </w:r>
+                          <w:r>
+                            <w:rPr>
+                              <w:rFonts w:eastAsiaTheme="minorEastAsia"/>
+                              <w:caps/>
+                              <w:color w:val="FFFFFF" w:themeColor="background1"/>
+                              <w:lang w:val="en-US" w:eastAsia="de-CH"/>
+                            </w:rPr>
+                            <w:t>06</w:t>
+                          </w:r>
+                          <w:r>
+                            <w:rPr>
+                              <w:rFonts w:eastAsiaTheme="minorEastAsia"/>
+                              <w:caps/>
+                              <w:color w:val="FFFFFF" w:themeColor="background1"/>
+                              <w:lang w:val="en-US" w:eastAsia="de-CH"/>
+                            </w:rPr>
+                            <w:t>/202</w:t>
                           </w:r>
                           <w:r>
                             <w:rPr>
@@ -1001,7 +1037,7 @@
           </w:p>
           <w:p>
             <w:r>
-              <w:t>Datum</w:t>
+              <w:t>03.02.2025</w:t>
             </w:r>
           </w:p>
           <w:p>
@@ -1009,7 +1045,7 @@
               <w:t xml:space="preserve">     </w:t>
             </w:r>
             <w:r>
-              <w:t>TBZ</w:t>
+              <w:t>NY</w:t>
             </w:r>
           </w:p>
         </w:tc>
@@ -1019,17 +1055,17 @@
           </w:tcPr>
           <w:p>
             <w:r>
-              <w:t>Eng</w:t>
-            </w:r>
-          </w:p>
-          <w:p>
-            <w:r>
-              <w:t>Mat</w:t>
-            </w:r>
-          </w:p>
-          <w:p>
-            <w:r>
-              <w:t>ABU</w:t>
+              <w:t xml:space="preserve">Fertig vorbereitet für die </w:t>
+            </w:r>
+            <w:proofErr w:type="spellStart"/>
+            <w:r>
+              <w:t>Schnupperer</w:t>
+            </w:r>
+            <w:proofErr w:type="spellEnd"/>
+          </w:p>
+          <w:p>
+            <w:r>
+              <w:t xml:space="preserve">Projekt angefangen </w:t>
             </w:r>
           </w:p>
           <w:p>
@@ -1057,7 +1093,7 @@
               <w:jc w:val="right"/>
             </w:pPr>
             <w:r>
-              <w:t>90</w:t>
+              <w:t>341</w:t>
             </w:r>
           </w:p>
           <w:p>
@@ -1065,18 +1101,7 @@
               <w:jc w:val="right"/>
             </w:pPr>
             <w:r>
-              <w:t>90</w:t>
-            </w:r>
-          </w:p>
-          <w:p>
-            <w:pPr>
-              <w:jc w:val="right"/>
-            </w:pPr>
-            <w:r>
-              <w:t>1</w:t>
-            </w:r>
-            <w:r>
-              <w:t>80</w:t>
+              <w:t>163</w:t>
             </w:r>
           </w:p>
           <w:p>
@@ -1092,7 +1117,7 @@
                 <w:b/>
                 <w:bCs/>
               </w:rPr>
-              <w:t>360</w:t>
+              <w:t>504</w:t>
             </w:r>
           </w:p>
         </w:tc>
@@ -1111,7 +1136,7 @@
           </w:p>
           <w:p>
             <w:r>
-              <w:t>Datum</w:t>
+              <w:t>04.02.2025</w:t>
             </w:r>
           </w:p>
           <w:p>
@@ -1119,7 +1144,7 @@
               <w:t xml:space="preserve">     </w:t>
             </w:r>
             <w:r>
-              <w:t>TBZ</w:t>
+              <w:t>NY</w:t>
             </w:r>
           </w:p>
         </w:tc>
@@ -1129,21 +1154,23 @@
           </w:tcPr>
           <w:p>
             <w:r>
-              <w:t xml:space="preserve">Modul </w:t>
-            </w:r>
-            <w:r>
-              <w:t>319</w:t>
-            </w:r>
-          </w:p>
-          <w:p>
-            <w:r>
-              <w:t>Modul</w:t>
-            </w:r>
-            <w:r>
-              <w:t xml:space="preserve"> </w:t>
-            </w:r>
-            <w:r>
-              <w:t>231</w:t>
+              <w:t>Auf Lio (</w:t>
+            </w:r>
+            <w:proofErr w:type="spellStart"/>
+            <w:r>
+              <w:t>Schnupperer</w:t>
+            </w:r>
+            <w:proofErr w:type="spellEnd"/>
+            <w:r>
+              <w:t xml:space="preserve">) </w:t>
+            </w:r>
+            <w:bookmarkStart w:id="2" w:name="OLE_LINK4"/>
+            <w:r>
+              <w:t xml:space="preserve">aufgepasst </w:t>
+            </w:r>
+            <w:bookmarkEnd w:id="2"/>
+            <w:r>
+              <w:t>und bewertet</w:t>
             </w:r>
             <w:r>
               <w:br/>
@@ -1166,15 +1193,7 @@
               <w:jc w:val="right"/>
             </w:pPr>
             <w:r>
-              <w:t>180</w:t>
-            </w:r>
-          </w:p>
-          <w:p>
-            <w:pPr>
-              <w:jc w:val="right"/>
-            </w:pPr>
-            <w:r>
-              <w:t>180</w:t>
+              <w:t>504</w:t>
             </w:r>
           </w:p>
           <w:p>
@@ -1190,7 +1209,7 @@
                 <w:b/>
                 <w:bCs/>
               </w:rPr>
-              <w:t>360</w:t>
+              <w:t>504</w:t>
             </w:r>
           </w:p>
         </w:tc>
@@ -1211,7 +1230,7 @@
           </w:p>
           <w:p>
             <w:r>
-              <w:t>Datum</w:t>
+              <w:t>05.02.2025</w:t>
             </w:r>
           </w:p>
           <w:p>
@@ -1224,7 +1243,24 @@
           <w:tcPr>
             <w:tcW w:w="4770" w:type="dxa"/>
           </w:tcPr>
-          <w:p/>
+          <w:p>
+            <w:r>
+              <w:t>Arbeitsjournal</w:t>
+            </w:r>
+          </w:p>
+          <w:p>
+            <w:r>
+              <w:t>An meiner App weitergearb</w:t>
+            </w:r>
+            <w:r>
+              <w:t>eitet</w:t>
+            </w:r>
+          </w:p>
+          <w:p>
+            <w:r>
+              <w:t>Auswertung gemacht von Dienstag</w:t>
+            </w:r>
+          </w:p>
           <w:p>
             <w:pPr>
               <w:rPr>
@@ -1249,6 +1285,25 @@
             <w:pPr>
               <w:jc w:val="right"/>
             </w:pPr>
+            <w:r>
+              <w:t>90</w:t>
+            </w:r>
+          </w:p>
+          <w:p>
+            <w:pPr>
+              <w:jc w:val="right"/>
+            </w:pPr>
+            <w:r>
+              <w:t>292</w:t>
+            </w:r>
+          </w:p>
+          <w:p>
+            <w:pPr>
+              <w:jc w:val="right"/>
+            </w:pPr>
+            <w:r>
+              <w:t>122</w:t>
+            </w:r>
           </w:p>
           <w:p>
             <w:pPr>
@@ -1281,7 +1336,7 @@
           </w:p>
           <w:p>
             <w:r>
-              <w:t>Datum</w:t>
+              <w:t>06.02.2025</w:t>
             </w:r>
           </w:p>
           <w:p>
@@ -1294,7 +1349,11 @@
           <w:tcPr>
             <w:tcW w:w="4770" w:type="dxa"/>
           </w:tcPr>
-          <w:p/>
+          <w:p>
+            <w:r>
+              <w:t>Ferien</w:t>
+            </w:r>
+          </w:p>
           <w:p>
             <w:pPr>
               <w:rPr>
@@ -1319,6 +1378,9 @@
             <w:pPr>
               <w:jc w:val="right"/>
             </w:pPr>
+            <w:r>
+              <w:t>504</w:t>
+            </w:r>
           </w:p>
           <w:p>
             <w:pPr>
@@ -1351,7 +1413,7 @@
           </w:p>
           <w:p>
             <w:r>
-              <w:t>Datum</w:t>
+              <w:t>07.02.2025</w:t>
             </w:r>
           </w:p>
           <w:p>
@@ -1364,7 +1426,11 @@
           <w:tcPr>
             <w:tcW w:w="4770" w:type="dxa"/>
           </w:tcPr>
-          <w:p/>
+          <w:p>
+            <w:r>
+              <w:t>Ferien</w:t>
+            </w:r>
+          </w:p>
           <w:p>
             <w:pPr>
               <w:rPr>
@@ -1389,6 +1455,9 @@
             <w:pPr>
               <w:jc w:val="right"/>
             </w:pPr>
+            <w:r>
+              <w:t>504</w:t>
+            </w:r>
           </w:p>
           <w:p>
             <w:pPr>
@@ -1433,6 +1502,38 @@
     <w:p>
       <w:pPr>
         <w:rPr>
+          <w:sz w:val="44"/>
+          <w:szCs w:val="44"/>
+        </w:rPr>
+      </w:pPr>
+    </w:p>
+    <w:p>
+      <w:pPr>
+        <w:rPr>
+          <w:sz w:val="44"/>
+          <w:szCs w:val="44"/>
+        </w:rPr>
+      </w:pPr>
+    </w:p>
+    <w:p>
+      <w:pPr>
+        <w:rPr>
+          <w:sz w:val="44"/>
+          <w:szCs w:val="44"/>
+        </w:rPr>
+      </w:pPr>
+    </w:p>
+    <w:p>
+      <w:pPr>
+        <w:rPr>
+          <w:sz w:val="44"/>
+          <w:szCs w:val="44"/>
+        </w:rPr>
+      </w:pPr>
+    </w:p>
+    <w:p>
+      <w:pPr>
+        <w:rPr>
           <w:color w:val="8EAADB" w:themeColor="accent1" w:themeTint="99"/>
           <w:sz w:val="44"/>
           <w:szCs w:val="44"/>
@@ -1446,9 +1547,33 @@
           <w:szCs w:val="44"/>
           <w:u w:val="single"/>
         </w:rPr>
+        <w:lastRenderedPageBreak/>
         <w:t>Wochenrückblick</w:t>
       </w:r>
     </w:p>
+    <w:p>
+      <w:pPr>
+        <w:rPr>
+          <w:color w:val="8EAADB" w:themeColor="accent1" w:themeTint="99"/>
+          <w:sz w:val="44"/>
+          <w:szCs w:val="44"/>
+          <w:u w:val="single"/>
+        </w:rPr>
+      </w:pPr>
+      <w:bookmarkStart w:id="3" w:name="OLE_LINK7"/>
+      <w:r>
+        <w:t xml:space="preserve">Diese Woche war eine sehr kurze Woche, da ich mir Donnerstag und Freitag frei genommen habe. Zuerst haben wir uns auf die </w:t>
+      </w:r>
+      <w:proofErr w:type="spellStart"/>
+      <w:r>
+        <w:t>Schnupperer</w:t>
+      </w:r>
+      <w:proofErr w:type="spellEnd"/>
+      <w:r>
+        <w:t xml:space="preserve"> vorbereitet und dann sind sie gekommen. Ich dachte vor dem Tag, dass es ein größeres Chaos wird, als es war. Eigentlich ist alles gut gegangen, außer dass wir die Zeit am Morgen nicht so gut eingeplant haben. Ich habe mit meiner iOS-App angefangen, was eine größere Herausforderung wird wegen der AES-Verschlüsselung.</w:t>
+      </w:r>
+    </w:p>
+    <w:bookmarkEnd w:id="3"/>
     <w:p>
       <w:pPr>
         <w:rPr>
@@ -1487,6 +1612,35 @@
       </w:r>
     </w:p>
     <w:p>
+      <w:r>
+        <w:t xml:space="preserve">Da ich nicht so gute soziale </w:t>
+      </w:r>
+      <w:bookmarkStart w:id="4" w:name="OLE_LINK6"/>
+      <w:r>
+        <w:t xml:space="preserve">Kompetenzen </w:t>
+      </w:r>
+      <w:bookmarkEnd w:id="4"/>
+      <w:r>
+        <w:t xml:space="preserve">habe, fiel es mir schwer, eine Verbindung zum </w:t>
+      </w:r>
+      <w:proofErr w:type="spellStart"/>
+      <w:r>
+        <w:t>Schnupperer</w:t>
+      </w:r>
+      <w:proofErr w:type="spellEnd"/>
+      <w:r>
+        <w:t xml:space="preserve"> aufzubauen. Er war sehr leise und zurückhaltend, weshalb es schwierig für mich war, ihn richtig einzuschätzen. Anfangs befürchtete ich, dass das Feedback, das ich für ihn geschrieben hatte, möglicherweise zu hart formuliert war. Deshalb habe ich es an </w:t>
+      </w:r>
+      <w:proofErr w:type="spellStart"/>
+      <w:r>
+        <w:t>ChatGPT</w:t>
+      </w:r>
+      <w:proofErr w:type="spellEnd"/>
+      <w:r>
+        <w:t xml:space="preserve"> gegeben, um es so umzuformulieren, dass es besser klingt. Rückblickend bin ich froh über diese Entscheidung, weil das Endergebnis nun viel angemessener wirkt.</w:t>
+      </w:r>
+    </w:p>
+    <w:p>
       <w:pPr>
         <w:rPr>
           <w:color w:val="8EAADB" w:themeColor="accent1" w:themeTint="99"/>
@@ -1505,7 +1659,11 @@
         <w:t>Stimmung der Woche</w:t>
       </w:r>
     </w:p>
-    <w:p/>
+    <w:p>
+      <w:r>
+        <w:t>Mir geht es gut. Kollegen geht es auch gut.</w:t>
+      </w:r>
+    </w:p>
     <w:p/>
     <w:p>
       <w:pPr>
@@ -1513,12 +1671,8 @@
       </w:pPr>
     </w:p>
     <w:sectPr>
-      <w:headerReference w:type="even" r:id="rId11"/>
-      <w:headerReference w:type="default" r:id="rId12"/>
-      <w:footerReference w:type="even" r:id="rId13"/>
-      <w:footerReference w:type="default" r:id="rId14"/>
-      <w:headerReference w:type="first" r:id="rId15"/>
-      <w:footerReference w:type="first" r:id="rId16"/>
+      <w:headerReference w:type="default" r:id="rId11"/>
+      <w:footerReference w:type="default" r:id="rId12"/>
       <w:pgSz w:w="11906" w:h="16838"/>
       <w:pgMar w:top="1417" w:right="1417" w:bottom="1134" w:left="1417" w:header="708" w:footer="708" w:gutter="0"/>
       <w:pgNumType w:start="0"/>
@@ -1531,7 +1685,7 @@
 </file>
 
 <file path=word/endnotes.xml><?xml version="1.0" encoding="utf-8"?>
-<w:endnotes xmlns:wpc="http://schemas.microsoft.com/office/word/2010/wordprocessingCanvas" xmlns:cx="http://schemas.microsoft.com/office/drawing/2014/chartex" xmlns:cx1="http://schemas.microsoft.com/office/drawing/2015/9/8/chartex" xmlns:cx2="http://schemas.microsoft.com/office/drawing/2015/10/21/chartex" xmlns:cx3="http://schemas.microsoft.com/office/drawing/2016/5/9/chartex" xmlns:cx4="http://schemas.microsoft.com/office/drawing/2016/5/10/chartex" xmlns:cx5="http://schemas.microsoft.com/office/drawing/2016/5/11/chartex" xmlns:cx6="http://schemas.microsoft.com/office/drawing/2016/5/12/chartex" xmlns:cx7="http://schemas.microsoft.com/office/drawing/2016/5/13/chartex" xmlns:cx8="http://schemas.microsoft.com/office/drawing/2016/5/14/chartex" xmlns:mc="http://schemas.openxmlformats.org/markup-compatibility/2006" xmlns:aink="http://schemas.microsoft.com/office/drawing/2016/ink" xmlns:am3d="http://schemas.microsoft.com/office/drawing/2017/model3d" xmlns:o="urn:schemas-microsoft-com:office:office" xmlns:oel="http://schemas.microsoft.com/office/2019/extlst" xmlns:r="http://schemas.openxmlformats.org/officeDocument/2006/relationships" xmlns:m="http://schemas.openxmlformats.org/officeDocument/2006/math" xmlns:v="urn:schemas-microsoft-com:vml" xmlns:wp14="http://schemas.microsoft.com/office/word/2010/wordprocessingDrawing" xmlns:wp="http://schemas.openxmlformats.org/drawingml/2006/wordprocessingDrawing" xmlns:w10="urn:schemas-microsoft-com:office:word" xmlns:w="http://schemas.openxmlformats.org/wordprocessingml/2006/main" xmlns:w14="http://schemas.microsoft.com/office/word/2010/wordml" xmlns:w15="http://schemas.microsoft.com/office/word/2012/wordml" xmlns:w16cex="http://schemas.microsoft.com/office/word/2018/wordml/cex" xmlns:w16cid="http://schemas.microsoft.com/office/word/2016/wordml/cid" xmlns:w16="http://schemas.microsoft.com/office/word/2018/wordml" xmlns:w16du="http://schemas.microsoft.com/office/word/2023/wordml/word16du" xmlns:w16sdtdh="http://schemas.microsoft.com/office/word/2020/wordml/sdtdatahash" xmlns:w16se="http://schemas.microsoft.com/office/word/2015/wordml/symex" xmlns:wpg="http://schemas.microsoft.com/office/word/2010/wordprocessingGroup" xmlns:wpi="http://schemas.microsoft.com/office/word/2010/wordprocessingInk" xmlns:wne="http://schemas.microsoft.com/office/word/2006/wordml" xmlns:wps="http://schemas.microsoft.com/office/word/2010/wordprocessingShape" mc:Ignorable="w14 w15 w16se w16cid w16 w16cex w16sdtdh w16du wp14">
+<w:endnotes xmlns:wpc="http://schemas.microsoft.com/office/word/2010/wordprocessingCanvas" xmlns:cx="http://schemas.microsoft.com/office/drawing/2014/chartex" xmlns:cx1="http://schemas.microsoft.com/office/drawing/2015/9/8/chartex" xmlns:cx2="http://schemas.microsoft.com/office/drawing/2015/10/21/chartex" xmlns:cx3="http://schemas.microsoft.com/office/drawing/2016/5/9/chartex" xmlns:cx4="http://schemas.microsoft.com/office/drawing/2016/5/10/chartex" xmlns:cx5="http://schemas.microsoft.com/office/drawing/2016/5/11/chartex" xmlns:cx6="http://schemas.microsoft.com/office/drawing/2016/5/12/chartex" xmlns:cx7="http://schemas.microsoft.com/office/drawing/2016/5/13/chartex" xmlns:cx8="http://schemas.microsoft.com/office/drawing/2016/5/14/chartex" xmlns:mc="http://schemas.openxmlformats.org/markup-compatibility/2006" xmlns:aink="http://schemas.microsoft.com/office/drawing/2016/ink" xmlns:am3d="http://schemas.microsoft.com/office/drawing/2017/model3d" xmlns:o="urn:schemas-microsoft-com:office:office" xmlns:oel="http://schemas.microsoft.com/office/2019/extlst" xmlns:r="http://schemas.openxmlformats.org/officeDocument/2006/relationships" xmlns:m="http://schemas.openxmlformats.org/officeDocument/2006/math" xmlns:v="urn:schemas-microsoft-com:vml" xmlns:wp14="http://schemas.microsoft.com/office/word/2010/wordprocessingDrawing" xmlns:wp="http://schemas.openxmlformats.org/drawingml/2006/wordprocessingDrawing" xmlns:w10="urn:schemas-microsoft-com:office:word" xmlns:w="http://schemas.openxmlformats.org/wordprocessingml/2006/main" xmlns:w14="http://schemas.microsoft.com/office/word/2010/wordml" xmlns:w15="http://schemas.microsoft.com/office/word/2012/wordml" xmlns:w16cex="http://schemas.microsoft.com/office/word/2018/wordml/cex" xmlns:w16cid="http://schemas.microsoft.com/office/word/2016/wordml/cid" xmlns:w16="http://schemas.microsoft.com/office/word/2018/wordml" xmlns:w16du="http://schemas.microsoft.com/office/word/2023/wordml/word16du" xmlns:w16sdtdh="http://schemas.microsoft.com/office/word/2020/wordml/sdtdatahash" xmlns:w16sdtfl="http://schemas.microsoft.com/office/word/2024/wordml/sdtformatlock" xmlns:w16se="http://schemas.microsoft.com/office/word/2015/wordml/symex" xmlns:wpg="http://schemas.microsoft.com/office/word/2010/wordprocessingGroup" xmlns:wpi="http://schemas.microsoft.com/office/word/2010/wordprocessingInk" xmlns:wne="http://schemas.microsoft.com/office/word/2006/wordml" xmlns:wps="http://schemas.microsoft.com/office/word/2010/wordprocessingShape" mc:Ignorable="w14 w15 w16se w16cid w16 w16cex w16sdtdh w16sdtfl w16du wp14">
   <w:endnote w:type="separator" w:id="-1">
     <w:p>
       <w:pPr>
@@ -1556,17 +1710,7 @@
 </file>
 
 <file path=word/footer1.xml><?xml version="1.0" encoding="utf-8"?>
-<w:ftr xmlns:wpc="http://schemas.microsoft.com/office/word/2010/wordprocessingCanvas" xmlns:cx="http://schemas.microsoft.com/office/drawing/2014/chartex" xmlns:cx1="http://schemas.microsoft.com/office/drawing/2015/9/8/chartex" xmlns:cx2="http://schemas.microsoft.com/office/drawing/2015/10/21/chartex" xmlns:cx3="http://schemas.microsoft.com/office/drawing/2016/5/9/chartex" xmlns:cx4="http://schemas.microsoft.com/office/drawing/2016/5/10/chartex" xmlns:cx5="http://schemas.microsoft.com/office/drawing/2016/5/11/chartex" xmlns:cx6="http://schemas.microsoft.com/office/drawing/2016/5/12/chartex" xmlns:cx7="http://schemas.microsoft.com/office/drawing/2016/5/13/chartex" xmlns:cx8="http://schemas.microsoft.com/office/drawing/2016/5/14/chartex" xmlns:mc="http://schemas.openxmlformats.org/markup-compatibility/2006" xmlns:aink="http://schemas.microsoft.com/office/drawing/2016/ink" xmlns:am3d="http://schemas.microsoft.com/office/drawing/2017/model3d" xmlns:o="urn:schemas-microsoft-com:office:office" xmlns:oel="http://schemas.microsoft.com/office/2019/extlst" xmlns:r="http://schemas.openxmlformats.org/officeDocument/2006/relationships" xmlns:m="http://schemas.openxmlformats.org/officeDocument/2006/math" xmlns:v="urn:schemas-microsoft-com:vml" xmlns:wp14="http://schemas.microsoft.com/office/word/2010/wordprocessingDrawing" xmlns:wp="http://schemas.openxmlformats.org/drawingml/2006/wordprocessingDrawing" xmlns:w10="urn:schemas-microsoft-com:office:word" xmlns:w="http://schemas.openxmlformats.org/wordprocessingml/2006/main" xmlns:w14="http://schemas.microsoft.com/office/word/2010/wordml" xmlns:w15="http://schemas.microsoft.com/office/word/2012/wordml" xmlns:w16cex="http://schemas.microsoft.com/office/word/2018/wordml/cex" xmlns:w16cid="http://schemas.microsoft.com/office/word/2016/wordml/cid" xmlns:w16="http://schemas.microsoft.com/office/word/2018/wordml" xmlns:w16du="http://schemas.microsoft.com/office/word/2023/wordml/word16du" xmlns:w16sdtdh="http://schemas.microsoft.com/office/word/2020/wordml/sdtdatahash" xmlns:w16se="http://schemas.microsoft.com/office/word/2015/wordml/symex" xmlns:wpg="http://schemas.microsoft.com/office/word/2010/wordprocessingGroup" xmlns:wpi="http://schemas.microsoft.com/office/word/2010/wordprocessingInk" xmlns:wne="http://schemas.microsoft.com/office/word/2006/wordml" xmlns:wps="http://schemas.microsoft.com/office/word/2010/wordprocessingShape" mc:Ignorable="w14 w15 w16se w16cid w16 w16cex w16sdtdh w16du wp14">
-  <w:p>
-    <w:pPr>
-      <w:pStyle w:val="Footer"/>
-    </w:pPr>
-  </w:p>
-</w:ftr>
-</file>
-
-<file path=word/footer2.xml><?xml version="1.0" encoding="utf-8"?>
-<w:ftr xmlns:wpc="http://schemas.microsoft.com/office/word/2010/wordprocessingCanvas" xmlns:cx="http://schemas.microsoft.com/office/drawing/2014/chartex" xmlns:cx1="http://schemas.microsoft.com/office/drawing/2015/9/8/chartex" xmlns:cx2="http://schemas.microsoft.com/office/drawing/2015/10/21/chartex" xmlns:cx3="http://schemas.microsoft.com/office/drawing/2016/5/9/chartex" xmlns:cx4="http://schemas.microsoft.com/office/drawing/2016/5/10/chartex" xmlns:cx5="http://schemas.microsoft.com/office/drawing/2016/5/11/chartex" xmlns:cx6="http://schemas.microsoft.com/office/drawing/2016/5/12/chartex" xmlns:cx7="http://schemas.microsoft.com/office/drawing/2016/5/13/chartex" xmlns:cx8="http://schemas.microsoft.com/office/drawing/2016/5/14/chartex" xmlns:mc="http://schemas.openxmlformats.org/markup-compatibility/2006" xmlns:aink="http://schemas.microsoft.com/office/drawing/2016/ink" xmlns:am3d="http://schemas.microsoft.com/office/drawing/2017/model3d" xmlns:o="urn:schemas-microsoft-com:office:office" xmlns:oel="http://schemas.microsoft.com/office/2019/extlst" xmlns:r="http://schemas.openxmlformats.org/officeDocument/2006/relationships" xmlns:m="http://schemas.openxmlformats.org/officeDocument/2006/math" xmlns:v="urn:schemas-microsoft-com:vml" xmlns:wp14="http://schemas.microsoft.com/office/word/2010/wordprocessingDrawing" xmlns:wp="http://schemas.openxmlformats.org/drawingml/2006/wordprocessingDrawing" xmlns:w10="urn:schemas-microsoft-com:office:word" xmlns:w="http://schemas.openxmlformats.org/wordprocessingml/2006/main" xmlns:w14="http://schemas.microsoft.com/office/word/2010/wordml" xmlns:w15="http://schemas.microsoft.com/office/word/2012/wordml" xmlns:w16cex="http://schemas.microsoft.com/office/word/2018/wordml/cex" xmlns:w16cid="http://schemas.microsoft.com/office/word/2016/wordml/cid" xmlns:w16="http://schemas.microsoft.com/office/word/2018/wordml" xmlns:w16du="http://schemas.microsoft.com/office/word/2023/wordml/word16du" xmlns:w16sdtdh="http://schemas.microsoft.com/office/word/2020/wordml/sdtdatahash" xmlns:w16se="http://schemas.microsoft.com/office/word/2015/wordml/symex" xmlns:wpg="http://schemas.microsoft.com/office/word/2010/wordprocessingGroup" xmlns:wpi="http://schemas.microsoft.com/office/word/2010/wordprocessingInk" xmlns:wne="http://schemas.microsoft.com/office/word/2006/wordml" xmlns:wps="http://schemas.microsoft.com/office/word/2010/wordprocessingShape" mc:Ignorable="w14 w15 w16se w16cid w16 w16cex w16sdtdh w16du wp14">
+<w:ftr xmlns:wpc="http://schemas.microsoft.com/office/word/2010/wordprocessingCanvas" xmlns:cx="http://schemas.microsoft.com/office/drawing/2014/chartex" xmlns:cx1="http://schemas.microsoft.com/office/drawing/2015/9/8/chartex" xmlns:cx2="http://schemas.microsoft.com/office/drawing/2015/10/21/chartex" xmlns:cx3="http://schemas.microsoft.com/office/drawing/2016/5/9/chartex" xmlns:cx4="http://schemas.microsoft.com/office/drawing/2016/5/10/chartex" xmlns:cx5="http://schemas.microsoft.com/office/drawing/2016/5/11/chartex" xmlns:cx6="http://schemas.microsoft.com/office/drawing/2016/5/12/chartex" xmlns:cx7="http://schemas.microsoft.com/office/drawing/2016/5/13/chartex" xmlns:cx8="http://schemas.microsoft.com/office/drawing/2016/5/14/chartex" xmlns:mc="http://schemas.openxmlformats.org/markup-compatibility/2006" xmlns:aink="http://schemas.microsoft.com/office/drawing/2016/ink" xmlns:am3d="http://schemas.microsoft.com/office/drawing/2017/model3d" xmlns:o="urn:schemas-microsoft-com:office:office" xmlns:oel="http://schemas.microsoft.com/office/2019/extlst" xmlns:r="http://schemas.openxmlformats.org/officeDocument/2006/relationships" xmlns:m="http://schemas.openxmlformats.org/officeDocument/2006/math" xmlns:v="urn:schemas-microsoft-com:vml" xmlns:wp14="http://schemas.microsoft.com/office/word/2010/wordprocessingDrawing" xmlns:wp="http://schemas.openxmlformats.org/drawingml/2006/wordprocessingDrawing" xmlns:w10="urn:schemas-microsoft-com:office:word" xmlns:w="http://schemas.openxmlformats.org/wordprocessingml/2006/main" xmlns:w14="http://schemas.microsoft.com/office/word/2010/wordml" xmlns:w15="http://schemas.microsoft.com/office/word/2012/wordml" xmlns:w16cex="http://schemas.microsoft.com/office/word/2018/wordml/cex" xmlns:w16cid="http://schemas.microsoft.com/office/word/2016/wordml/cid" xmlns:w16="http://schemas.microsoft.com/office/word/2018/wordml" xmlns:w16du="http://schemas.microsoft.com/office/word/2023/wordml/word16du" xmlns:w16sdtdh="http://schemas.microsoft.com/office/word/2020/wordml/sdtdatahash" xmlns:w16sdtfl="http://schemas.microsoft.com/office/word/2024/wordml/sdtformatlock" xmlns:w16se="http://schemas.microsoft.com/office/word/2015/wordml/symex" xmlns:wpg="http://schemas.microsoft.com/office/word/2010/wordprocessingGroup" xmlns:wpi="http://schemas.microsoft.com/office/word/2010/wordprocessingInk" xmlns:wne="http://schemas.microsoft.com/office/word/2006/wordml" xmlns:wps="http://schemas.microsoft.com/office/word/2010/wordprocessingShape" mc:Ignorable="w14 w15 w16se w16cid w16 w16cex w16sdtdh w16sdtfl w16du wp14">
   <w:sdt>
     <w:sdtPr>
       <w:id w:val="388000417"/>
@@ -1702,18 +1846,8 @@
 </w:ftr>
 </file>
 
-<file path=word/footer3.xml><?xml version="1.0" encoding="utf-8"?>
-<w:ftr xmlns:wpc="http://schemas.microsoft.com/office/word/2010/wordprocessingCanvas" xmlns:cx="http://schemas.microsoft.com/office/drawing/2014/chartex" xmlns:cx1="http://schemas.microsoft.com/office/drawing/2015/9/8/chartex" xmlns:cx2="http://schemas.microsoft.com/office/drawing/2015/10/21/chartex" xmlns:cx3="http://schemas.microsoft.com/office/drawing/2016/5/9/chartex" xmlns:cx4="http://schemas.microsoft.com/office/drawing/2016/5/10/chartex" xmlns:cx5="http://schemas.microsoft.com/office/drawing/2016/5/11/chartex" xmlns:cx6="http://schemas.microsoft.com/office/drawing/2016/5/12/chartex" xmlns:cx7="http://schemas.microsoft.com/office/drawing/2016/5/13/chartex" xmlns:cx8="http://schemas.microsoft.com/office/drawing/2016/5/14/chartex" xmlns:mc="http://schemas.openxmlformats.org/markup-compatibility/2006" xmlns:aink="http://schemas.microsoft.com/office/drawing/2016/ink" xmlns:am3d="http://schemas.microsoft.com/office/drawing/2017/model3d" xmlns:o="urn:schemas-microsoft-com:office:office" xmlns:oel="http://schemas.microsoft.com/office/2019/extlst" xmlns:r="http://schemas.openxmlformats.org/officeDocument/2006/relationships" xmlns:m="http://schemas.openxmlformats.org/officeDocument/2006/math" xmlns:v="urn:schemas-microsoft-com:vml" xmlns:wp14="http://schemas.microsoft.com/office/word/2010/wordprocessingDrawing" xmlns:wp="http://schemas.openxmlformats.org/drawingml/2006/wordprocessingDrawing" xmlns:w10="urn:schemas-microsoft-com:office:word" xmlns:w="http://schemas.openxmlformats.org/wordprocessingml/2006/main" xmlns:w14="http://schemas.microsoft.com/office/word/2010/wordml" xmlns:w15="http://schemas.microsoft.com/office/word/2012/wordml" xmlns:w16cex="http://schemas.microsoft.com/office/word/2018/wordml/cex" xmlns:w16cid="http://schemas.microsoft.com/office/word/2016/wordml/cid" xmlns:w16="http://schemas.microsoft.com/office/word/2018/wordml" xmlns:w16du="http://schemas.microsoft.com/office/word/2023/wordml/word16du" xmlns:w16sdtdh="http://schemas.microsoft.com/office/word/2020/wordml/sdtdatahash" xmlns:w16se="http://schemas.microsoft.com/office/word/2015/wordml/symex" xmlns:wpg="http://schemas.microsoft.com/office/word/2010/wordprocessingGroup" xmlns:wpi="http://schemas.microsoft.com/office/word/2010/wordprocessingInk" xmlns:wne="http://schemas.microsoft.com/office/word/2006/wordml" xmlns:wps="http://schemas.microsoft.com/office/word/2010/wordprocessingShape" mc:Ignorable="w14 w15 w16se w16cid w16 w16cex w16sdtdh w16du wp14">
-  <w:p>
-    <w:pPr>
-      <w:pStyle w:val="Footer"/>
-    </w:pPr>
-  </w:p>
-</w:ftr>
-</file>
-
 <file path=word/footnotes.xml><?xml version="1.0" encoding="utf-8"?>
-<w:footnotes xmlns:wpc="http://schemas.microsoft.com/office/word/2010/wordprocessingCanvas" xmlns:cx="http://schemas.microsoft.com/office/drawing/2014/chartex" xmlns:cx1="http://schemas.microsoft.com/office/drawing/2015/9/8/chartex" xmlns:cx2="http://schemas.microsoft.com/office/drawing/2015/10/21/chartex" xmlns:cx3="http://schemas.microsoft.com/office/drawing/2016/5/9/chartex" xmlns:cx4="http://schemas.microsoft.com/office/drawing/2016/5/10/chartex" xmlns:cx5="http://schemas.microsoft.com/office/drawing/2016/5/11/chartex" xmlns:cx6="http://schemas.microsoft.com/office/drawing/2016/5/12/chartex" xmlns:cx7="http://schemas.microsoft.com/office/drawing/2016/5/13/chartex" xmlns:cx8="http://schemas.microsoft.com/office/drawing/2016/5/14/chartex" xmlns:mc="http://schemas.openxmlformats.org/markup-compatibility/2006" xmlns:aink="http://schemas.microsoft.com/office/drawing/2016/ink" xmlns:am3d="http://schemas.microsoft.com/office/drawing/2017/model3d" xmlns:o="urn:schemas-microsoft-com:office:office" xmlns:oel="http://schemas.microsoft.com/office/2019/extlst" xmlns:r="http://schemas.openxmlformats.org/officeDocument/2006/relationships" xmlns:m="http://schemas.openxmlformats.org/officeDocument/2006/math" xmlns:v="urn:schemas-microsoft-com:vml" xmlns:wp14="http://schemas.microsoft.com/office/word/2010/wordprocessingDrawing" xmlns:wp="http://schemas.openxmlformats.org/drawingml/2006/wordprocessingDrawing" xmlns:w10="urn:schemas-microsoft-com:office:word" xmlns:w="http://schemas.openxmlformats.org/wordprocessingml/2006/main" xmlns:w14="http://schemas.microsoft.com/office/word/2010/wordml" xmlns:w15="http://schemas.microsoft.com/office/word/2012/wordml" xmlns:w16cex="http://schemas.microsoft.com/office/word/2018/wordml/cex" xmlns:w16cid="http://schemas.microsoft.com/office/word/2016/wordml/cid" xmlns:w16="http://schemas.microsoft.com/office/word/2018/wordml" xmlns:w16du="http://schemas.microsoft.com/office/word/2023/wordml/word16du" xmlns:w16sdtdh="http://schemas.microsoft.com/office/word/2020/wordml/sdtdatahash" xmlns:w16se="http://schemas.microsoft.com/office/word/2015/wordml/symex" xmlns:wpg="http://schemas.microsoft.com/office/word/2010/wordprocessingGroup" xmlns:wpi="http://schemas.microsoft.com/office/word/2010/wordprocessingInk" xmlns:wne="http://schemas.microsoft.com/office/word/2006/wordml" xmlns:wps="http://schemas.microsoft.com/office/word/2010/wordprocessingShape" mc:Ignorable="w14 w15 w16se w16cid w16 w16cex w16sdtdh w16du wp14">
+<w:footnotes xmlns:wpc="http://schemas.microsoft.com/office/word/2010/wordprocessingCanvas" xmlns:cx="http://schemas.microsoft.com/office/drawing/2014/chartex" xmlns:cx1="http://schemas.microsoft.com/office/drawing/2015/9/8/chartex" xmlns:cx2="http://schemas.microsoft.com/office/drawing/2015/10/21/chartex" xmlns:cx3="http://schemas.microsoft.com/office/drawing/2016/5/9/chartex" xmlns:cx4="http://schemas.microsoft.com/office/drawing/2016/5/10/chartex" xmlns:cx5="http://schemas.microsoft.com/office/drawing/2016/5/11/chartex" xmlns:cx6="http://schemas.microsoft.com/office/drawing/2016/5/12/chartex" xmlns:cx7="http://schemas.microsoft.com/office/drawing/2016/5/13/chartex" xmlns:cx8="http://schemas.microsoft.com/office/drawing/2016/5/14/chartex" xmlns:mc="http://schemas.openxmlformats.org/markup-compatibility/2006" xmlns:aink="http://schemas.microsoft.com/office/drawing/2016/ink" xmlns:am3d="http://schemas.microsoft.com/office/drawing/2017/model3d" xmlns:o="urn:schemas-microsoft-com:office:office" xmlns:oel="http://schemas.microsoft.com/office/2019/extlst" xmlns:r="http://schemas.openxmlformats.org/officeDocument/2006/relationships" xmlns:m="http://schemas.openxmlformats.org/officeDocument/2006/math" xmlns:v="urn:schemas-microsoft-com:vml" xmlns:wp14="http://schemas.microsoft.com/office/word/2010/wordprocessingDrawing" xmlns:wp="http://schemas.openxmlformats.org/drawingml/2006/wordprocessingDrawing" xmlns:w10="urn:schemas-microsoft-com:office:word" xmlns:w="http://schemas.openxmlformats.org/wordprocessingml/2006/main" xmlns:w14="http://schemas.microsoft.com/office/word/2010/wordml" xmlns:w15="http://schemas.microsoft.com/office/word/2012/wordml" xmlns:w16cex="http://schemas.microsoft.com/office/word/2018/wordml/cex" xmlns:w16cid="http://schemas.microsoft.com/office/word/2016/wordml/cid" xmlns:w16="http://schemas.microsoft.com/office/word/2018/wordml" xmlns:w16du="http://schemas.microsoft.com/office/word/2023/wordml/word16du" xmlns:w16sdtdh="http://schemas.microsoft.com/office/word/2020/wordml/sdtdatahash" xmlns:w16sdtfl="http://schemas.microsoft.com/office/word/2024/wordml/sdtformatlock" xmlns:w16se="http://schemas.microsoft.com/office/word/2015/wordml/symex" xmlns:wpg="http://schemas.microsoft.com/office/word/2010/wordprocessingGroup" xmlns:wpi="http://schemas.microsoft.com/office/word/2010/wordprocessingInk" xmlns:wne="http://schemas.microsoft.com/office/word/2006/wordml" xmlns:wps="http://schemas.microsoft.com/office/word/2010/wordprocessingShape" mc:Ignorable="w14 w15 w16se w16cid w16 w16cex w16sdtdh w16sdtfl w16du wp14">
   <w:footnote w:type="separator" w:id="-1">
     <w:p>
       <w:pPr>
@@ -1738,17 +1872,7 @@
 </file>
 
 <file path=word/header1.xml><?xml version="1.0" encoding="utf-8"?>
-<w:hdr xmlns:wpc="http://schemas.microsoft.com/office/word/2010/wordprocessingCanvas" xmlns:cx="http://schemas.microsoft.com/office/drawing/2014/chartex" xmlns:cx1="http://schemas.microsoft.com/office/drawing/2015/9/8/chartex" xmlns:cx2="http://schemas.microsoft.com/office/drawing/2015/10/21/chartex" xmlns:cx3="http://schemas.microsoft.com/office/drawing/2016/5/9/chartex" xmlns:cx4="http://schemas.microsoft.com/office/drawing/2016/5/10/chartex" xmlns:cx5="http://schemas.microsoft.com/office/drawing/2016/5/11/chartex" xmlns:cx6="http://schemas.microsoft.com/office/drawing/2016/5/12/chartex" xmlns:cx7="http://schemas.microsoft.com/office/drawing/2016/5/13/chartex" xmlns:cx8="http://schemas.microsoft.com/office/drawing/2016/5/14/chartex" xmlns:mc="http://schemas.openxmlformats.org/markup-compatibility/2006" xmlns:aink="http://schemas.microsoft.com/office/drawing/2016/ink" xmlns:am3d="http://schemas.microsoft.com/office/drawing/2017/model3d" xmlns:o="urn:schemas-microsoft-com:office:office" xmlns:oel="http://schemas.microsoft.com/office/2019/extlst" xmlns:r="http://schemas.openxmlformats.org/officeDocument/2006/relationships" xmlns:m="http://schemas.openxmlformats.org/officeDocument/2006/math" xmlns:v="urn:schemas-microsoft-com:vml" xmlns:wp14="http://schemas.microsoft.com/office/word/2010/wordprocessingDrawing" xmlns:wp="http://schemas.openxmlformats.org/drawingml/2006/wordprocessingDrawing" xmlns:w10="urn:schemas-microsoft-com:office:word" xmlns:w="http://schemas.openxmlformats.org/wordprocessingml/2006/main" xmlns:w14="http://schemas.microsoft.com/office/word/2010/wordml" xmlns:w15="http://schemas.microsoft.com/office/word/2012/wordml" xmlns:w16cex="http://schemas.microsoft.com/office/word/2018/wordml/cex" xmlns:w16cid="http://schemas.microsoft.com/office/word/2016/wordml/cid" xmlns:w16="http://schemas.microsoft.com/office/word/2018/wordml" xmlns:w16du="http://schemas.microsoft.com/office/word/2023/wordml/word16du" xmlns:w16sdtdh="http://schemas.microsoft.com/office/word/2020/wordml/sdtdatahash" xmlns:w16se="http://schemas.microsoft.com/office/word/2015/wordml/symex" xmlns:wpg="http://schemas.microsoft.com/office/word/2010/wordprocessingGroup" xmlns:wpi="http://schemas.microsoft.com/office/word/2010/wordprocessingInk" xmlns:wne="http://schemas.microsoft.com/office/word/2006/wordml" xmlns:wps="http://schemas.microsoft.com/office/word/2010/wordprocessingShape" mc:Ignorable="w14 w15 w16se w16cid w16 w16cex w16sdtdh w16du wp14">
-  <w:p>
-    <w:pPr>
-      <w:pStyle w:val="Header"/>
-    </w:pPr>
-  </w:p>
-</w:hdr>
-</file>
-
-<file path=word/header2.xml><?xml version="1.0" encoding="utf-8"?>
-<w:hdr xmlns:wpc="http://schemas.microsoft.com/office/word/2010/wordprocessingCanvas" xmlns:cx="http://schemas.microsoft.com/office/drawing/2014/chartex" xmlns:cx1="http://schemas.microsoft.com/office/drawing/2015/9/8/chartex" xmlns:cx2="http://schemas.microsoft.com/office/drawing/2015/10/21/chartex" xmlns:cx3="http://schemas.microsoft.com/office/drawing/2016/5/9/chartex" xmlns:cx4="http://schemas.microsoft.com/office/drawing/2016/5/10/chartex" xmlns:cx5="http://schemas.microsoft.com/office/drawing/2016/5/11/chartex" xmlns:cx6="http://schemas.microsoft.com/office/drawing/2016/5/12/chartex" xmlns:cx7="http://schemas.microsoft.com/office/drawing/2016/5/13/chartex" xmlns:cx8="http://schemas.microsoft.com/office/drawing/2016/5/14/chartex" xmlns:mc="http://schemas.openxmlformats.org/markup-compatibility/2006" xmlns:aink="http://schemas.microsoft.com/office/drawing/2016/ink" xmlns:am3d="http://schemas.microsoft.com/office/drawing/2017/model3d" xmlns:o="urn:schemas-microsoft-com:office:office" xmlns:oel="http://schemas.microsoft.com/office/2019/extlst" xmlns:r="http://schemas.openxmlformats.org/officeDocument/2006/relationships" xmlns:m="http://schemas.openxmlformats.org/officeDocument/2006/math" xmlns:v="urn:schemas-microsoft-com:vml" xmlns:wp14="http://schemas.microsoft.com/office/word/2010/wordprocessingDrawing" xmlns:wp="http://schemas.openxmlformats.org/drawingml/2006/wordprocessingDrawing" xmlns:w10="urn:schemas-microsoft-com:office:word" xmlns:w="http://schemas.openxmlformats.org/wordprocessingml/2006/main" xmlns:w14="http://schemas.microsoft.com/office/word/2010/wordml" xmlns:w15="http://schemas.microsoft.com/office/word/2012/wordml" xmlns:w16cex="http://schemas.microsoft.com/office/word/2018/wordml/cex" xmlns:w16cid="http://schemas.microsoft.com/office/word/2016/wordml/cid" xmlns:w16="http://schemas.microsoft.com/office/word/2018/wordml" xmlns:w16du="http://schemas.microsoft.com/office/word/2023/wordml/word16du" xmlns:w16sdtdh="http://schemas.microsoft.com/office/word/2020/wordml/sdtdatahash" xmlns:w16se="http://schemas.microsoft.com/office/word/2015/wordml/symex" xmlns:wpg="http://schemas.microsoft.com/office/word/2010/wordprocessingGroup" xmlns:wpi="http://schemas.microsoft.com/office/word/2010/wordprocessingInk" xmlns:wne="http://schemas.microsoft.com/office/word/2006/wordml" xmlns:wps="http://schemas.microsoft.com/office/word/2010/wordprocessingShape" mc:Ignorable="w14 w15 w16se w16cid w16 w16cex w16sdtdh w16du wp14">
+<w:hdr xmlns:wpc="http://schemas.microsoft.com/office/word/2010/wordprocessingCanvas" xmlns:cx="http://schemas.microsoft.com/office/drawing/2014/chartex" xmlns:cx1="http://schemas.microsoft.com/office/drawing/2015/9/8/chartex" xmlns:cx2="http://schemas.microsoft.com/office/drawing/2015/10/21/chartex" xmlns:cx3="http://schemas.microsoft.com/office/drawing/2016/5/9/chartex" xmlns:cx4="http://schemas.microsoft.com/office/drawing/2016/5/10/chartex" xmlns:cx5="http://schemas.microsoft.com/office/drawing/2016/5/11/chartex" xmlns:cx6="http://schemas.microsoft.com/office/drawing/2016/5/12/chartex" xmlns:cx7="http://schemas.microsoft.com/office/drawing/2016/5/13/chartex" xmlns:cx8="http://schemas.microsoft.com/office/drawing/2016/5/14/chartex" xmlns:mc="http://schemas.openxmlformats.org/markup-compatibility/2006" xmlns:aink="http://schemas.microsoft.com/office/drawing/2016/ink" xmlns:am3d="http://schemas.microsoft.com/office/drawing/2017/model3d" xmlns:o="urn:schemas-microsoft-com:office:office" xmlns:oel="http://schemas.microsoft.com/office/2019/extlst" xmlns:r="http://schemas.openxmlformats.org/officeDocument/2006/relationships" xmlns:m="http://schemas.openxmlformats.org/officeDocument/2006/math" xmlns:v="urn:schemas-microsoft-com:vml" xmlns:wp14="http://schemas.microsoft.com/office/word/2010/wordprocessingDrawing" xmlns:wp="http://schemas.openxmlformats.org/drawingml/2006/wordprocessingDrawing" xmlns:w10="urn:schemas-microsoft-com:office:word" xmlns:w="http://schemas.openxmlformats.org/wordprocessingml/2006/main" xmlns:w14="http://schemas.microsoft.com/office/word/2010/wordml" xmlns:w15="http://schemas.microsoft.com/office/word/2012/wordml" xmlns:w16cex="http://schemas.microsoft.com/office/word/2018/wordml/cex" xmlns:w16cid="http://schemas.microsoft.com/office/word/2016/wordml/cid" xmlns:w16="http://schemas.microsoft.com/office/word/2018/wordml" xmlns:w16du="http://schemas.microsoft.com/office/word/2023/wordml/word16du" xmlns:w16sdtdh="http://schemas.microsoft.com/office/word/2020/wordml/sdtdatahash" xmlns:w16sdtfl="http://schemas.microsoft.com/office/word/2024/wordml/sdtformatlock" xmlns:w16se="http://schemas.microsoft.com/office/word/2015/wordml/symex" xmlns:wpg="http://schemas.microsoft.com/office/word/2010/wordprocessingGroup" xmlns:wpi="http://schemas.microsoft.com/office/word/2010/wordprocessingInk" xmlns:wne="http://schemas.microsoft.com/office/word/2006/wordml" xmlns:wps="http://schemas.microsoft.com/office/word/2010/wordprocessingShape" mc:Ignorable="w14 w15 w16se w16cid w16 w16cex w16sdtdh w16sdtfl w16du wp14">
   <w:p>
     <w:pPr>
       <w:pStyle w:val="Header"/>
@@ -1764,9 +1888,13 @@
     </w:r>
     <w:r>
       <w:tab/>
+      <w:t>KW</w:t>
     </w:r>
     <w:r>
-      <w:t>KW/20</w:t>
+      <w:t>06</w:t>
+    </w:r>
+    <w:r>
+      <w:t>/20</w:t>
     </w:r>
     <w:r>
       <w:t>2</w:t>
@@ -1778,18 +1906,8 @@
 </w:hdr>
 </file>
 
-<file path=word/header3.xml><?xml version="1.0" encoding="utf-8"?>
-<w:hdr xmlns:wpc="http://schemas.microsoft.com/office/word/2010/wordprocessingCanvas" xmlns:cx="http://schemas.microsoft.com/office/drawing/2014/chartex" xmlns:cx1="http://schemas.microsoft.com/office/drawing/2015/9/8/chartex" xmlns:cx2="http://schemas.microsoft.com/office/drawing/2015/10/21/chartex" xmlns:cx3="http://schemas.microsoft.com/office/drawing/2016/5/9/chartex" xmlns:cx4="http://schemas.microsoft.com/office/drawing/2016/5/10/chartex" xmlns:cx5="http://schemas.microsoft.com/office/drawing/2016/5/11/chartex" xmlns:cx6="http://schemas.microsoft.com/office/drawing/2016/5/12/chartex" xmlns:cx7="http://schemas.microsoft.com/office/drawing/2016/5/13/chartex" xmlns:cx8="http://schemas.microsoft.com/office/drawing/2016/5/14/chartex" xmlns:mc="http://schemas.openxmlformats.org/markup-compatibility/2006" xmlns:aink="http://schemas.microsoft.com/office/drawing/2016/ink" xmlns:am3d="http://schemas.microsoft.com/office/drawing/2017/model3d" xmlns:o="urn:schemas-microsoft-com:office:office" xmlns:oel="http://schemas.microsoft.com/office/2019/extlst" xmlns:r="http://schemas.openxmlformats.org/officeDocument/2006/relationships" xmlns:m="http://schemas.openxmlformats.org/officeDocument/2006/math" xmlns:v="urn:schemas-microsoft-com:vml" xmlns:wp14="http://schemas.microsoft.com/office/word/2010/wordprocessingDrawing" xmlns:wp="http://schemas.openxmlformats.org/drawingml/2006/wordprocessingDrawing" xmlns:w10="urn:schemas-microsoft-com:office:word" xmlns:w="http://schemas.openxmlformats.org/wordprocessingml/2006/main" xmlns:w14="http://schemas.microsoft.com/office/word/2010/wordml" xmlns:w15="http://schemas.microsoft.com/office/word/2012/wordml" xmlns:w16cex="http://schemas.microsoft.com/office/word/2018/wordml/cex" xmlns:w16cid="http://schemas.microsoft.com/office/word/2016/wordml/cid" xmlns:w16="http://schemas.microsoft.com/office/word/2018/wordml" xmlns:w16du="http://schemas.microsoft.com/office/word/2023/wordml/word16du" xmlns:w16sdtdh="http://schemas.microsoft.com/office/word/2020/wordml/sdtdatahash" xmlns:w16se="http://schemas.microsoft.com/office/word/2015/wordml/symex" xmlns:wpg="http://schemas.microsoft.com/office/word/2010/wordprocessingGroup" xmlns:wpi="http://schemas.microsoft.com/office/word/2010/wordprocessingInk" xmlns:wne="http://schemas.microsoft.com/office/word/2006/wordml" xmlns:wps="http://schemas.microsoft.com/office/word/2010/wordprocessingShape" mc:Ignorable="w14 w15 w16se w16cid w16 w16cex w16sdtdh w16du wp14">
-  <w:p>
-    <w:pPr>
-      <w:pStyle w:val="Header"/>
-    </w:pPr>
-  </w:p>
-</w:hdr>
-</file>
-
 <file path=word/styles.xml><?xml version="1.0" encoding="utf-8"?>
-<w:styles xmlns:mc="http://schemas.openxmlformats.org/markup-compatibility/2006" xmlns:r="http://schemas.openxmlformats.org/officeDocument/2006/relationships" xmlns:w="http://schemas.openxmlformats.org/wordprocessingml/2006/main" xmlns:w14="http://schemas.microsoft.com/office/word/2010/wordml" xmlns:w15="http://schemas.microsoft.com/office/word/2012/wordml" xmlns:w16cex="http://schemas.microsoft.com/office/word/2018/wordml/cex" xmlns:w16cid="http://schemas.microsoft.com/office/word/2016/wordml/cid" xmlns:w16="http://schemas.microsoft.com/office/word/2018/wordml" xmlns:w16du="http://schemas.microsoft.com/office/word/2023/wordml/word16du" xmlns:w16sdtdh="http://schemas.microsoft.com/office/word/2020/wordml/sdtdatahash" xmlns:w16se="http://schemas.microsoft.com/office/word/2015/wordml/symex" mc:Ignorable="w14 w15 w16se w16cid w16 w16cex w16sdtdh w16du">
+<w:styles xmlns:mc="http://schemas.openxmlformats.org/markup-compatibility/2006" xmlns:r="http://schemas.openxmlformats.org/officeDocument/2006/relationships" xmlns:w="http://schemas.openxmlformats.org/wordprocessingml/2006/main" xmlns:w14="http://schemas.microsoft.com/office/word/2010/wordml" xmlns:w15="http://schemas.microsoft.com/office/word/2012/wordml" xmlns:w16cex="http://schemas.microsoft.com/office/word/2018/wordml/cex" xmlns:w16cid="http://schemas.microsoft.com/office/word/2016/wordml/cid" xmlns:w16="http://schemas.microsoft.com/office/word/2018/wordml" xmlns:w16du="http://schemas.microsoft.com/office/word/2023/wordml/word16du" xmlns:w16sdtdh="http://schemas.microsoft.com/office/word/2020/wordml/sdtdatahash" xmlns:w16sdtfl="http://schemas.microsoft.com/office/word/2024/wordml/sdtformatlock" xmlns:w16se="http://schemas.microsoft.com/office/word/2015/wordml/symex" mc:Ignorable="w14 w15 w16se w16cid w16 w16cex w16sdtdh w16sdtfl w16du">
   <w:docDefaults>
     <w:rPrDefault>
       <w:rPr>
@@ -2879,15 +2997,6 @@
 </file>
 
 <file path=customXml/item2.xml><?xml version="1.0" encoding="utf-8"?>
-<?mso-contentType ?>
-<FormTemplates xmlns="http://schemas.microsoft.com/sharepoint/v3/contenttype/forms">
-  <Display>DocumentLibraryForm</Display>
-  <Edit>DocumentLibraryForm</Edit>
-  <New>DocumentLibraryForm</New>
-</FormTemplates>
-</file>
-
-<file path=customXml/item3.xml><?xml version="1.0" encoding="utf-8"?>
 <p:properties xmlns:p="http://schemas.microsoft.com/office/2006/metadata/properties" xmlns:xsi="http://www.w3.org/2001/XMLSchema-instance" xmlns:pc="http://schemas.microsoft.com/office/infopath/2007/PartnerControls">
   <documentManagement>
     <test xmlns="a89aceca-fff1-4acb-93a5-9ad8ebd1f9ca" xsi:nil="true"/>
@@ -2900,6 +3009,15 @@
     <WochenR_x00fc_ckblick xmlns="a89aceca-fff1-4acb-93a5-9ad8ebd1f9ca" xsi:nil="true"/>
   </documentManagement>
 </p:properties>
+</file>
+
+<file path=customXml/item3.xml><?xml version="1.0" encoding="utf-8"?>
+<?mso-contentType ?>
+<FormTemplates xmlns="http://schemas.microsoft.com/sharepoint/v3/contenttype/forms">
+  <Display>DocumentLibraryForm</Display>
+  <Edit>DocumentLibraryForm</Edit>
+  <New>DocumentLibraryForm</New>
+</FormTemplates>
 </file>
 
 <file path=customXml/itemProps1.xml><?xml version="1.0" encoding="utf-8"?>
@@ -2922,14 +3040,6 @@
 </file>
 
 <file path=customXml/itemProps2.xml><?xml version="1.0" encoding="utf-8"?>
-<ds:datastoreItem xmlns:ds="http://schemas.openxmlformats.org/officeDocument/2006/customXml" ds:itemID="{53BE9104-2114-4375-AE85-19E83232EAE2}">
-  <ds:schemaRefs>
-    <ds:schemaRef ds:uri="http://schemas.microsoft.com/sharepoint/v3/contenttype/forms"/>
-  </ds:schemaRefs>
-</ds:datastoreItem>
-</file>
-
-<file path=customXml/itemProps3.xml><?xml version="1.0" encoding="utf-8"?>
 <ds:datastoreItem xmlns:ds="http://schemas.openxmlformats.org/officeDocument/2006/customXml" ds:itemID="{17CC6626-18FB-412F-9AF3-259BD812C9B0}">
   <ds:schemaRefs>
     <ds:schemaRef ds:uri="http://schemas.microsoft.com/office/2006/metadata/properties"/>
@@ -2938,4 +3048,12 @@
     <ds:schemaRef ds:uri="e44a9747-7dd0-4f64-a73f-744242a42e6e"/>
   </ds:schemaRefs>
 </ds:datastoreItem>
+</file>
+
+<file path=customXml/itemProps3.xml><?xml version="1.0" encoding="utf-8"?>
+<ds:datastoreItem xmlns:ds="http://schemas.openxmlformats.org/officeDocument/2006/customXml" ds:itemID="{53BE9104-2114-4375-AE85-19E83232EAE2}">
+  <ds:schemaRefs>
+    <ds:schemaRef ds:uri="http://schemas.microsoft.com/sharepoint/v3/contenttype/forms"/>
+  </ds:schemaRefs>
+</ds:datastoreItem>
 </file>
</xml_diff>

<commit_message>
wrote ABJ for KW09
</commit_message>
<xml_diff>
--- a/Arbeitsjournal/2025/KW06/Arbeitsjournal Vorlage.docx
+++ b/Arbeitsjournal/2025/KW06/Arbeitsjournal Vorlage.docx
@@ -1055,17 +1055,26 @@
           </w:tcPr>
           <w:p>
             <w:r>
-              <w:t xml:space="preserve">Fertig vorbereitet für die </w:t>
-            </w:r>
-            <w:proofErr w:type="spellStart"/>
-            <w:r>
-              <w:t>Schnupperer</w:t>
-            </w:r>
-            <w:proofErr w:type="spellEnd"/>
-          </w:p>
-          <w:p>
-            <w:r>
-              <w:t xml:space="preserve">Projekt angefangen </w:t>
+              <w:t xml:space="preserve">Fertig vorbereitet für </w:t>
+            </w:r>
+            <w:r>
+              <w:t>den Schnuppertag</w:t>
+            </w:r>
+          </w:p>
+          <w:p>
+            <w:r>
+              <w:t xml:space="preserve">Projekt </w:t>
+            </w:r>
+            <w:proofErr w:type="gramStart"/>
+            <w:r>
+              <w:t>angefangen</w:t>
+            </w:r>
+            <w:r>
+              <w:t>(</w:t>
+            </w:r>
+            <w:proofErr w:type="gramEnd"/>
+            <w:r>
+              <w:t>IOS App)</w:t>
             </w:r>
           </w:p>
           <w:p>
@@ -1246,6 +1255,9 @@
           <w:p>
             <w:r>
               <w:t>Arbeitsjournal</w:t>
+            </w:r>
+            <w:r>
+              <w:t xml:space="preserve"> geschrieben</w:t>
             </w:r>
           </w:p>
           <w:p>
@@ -1564,13 +1576,29 @@
       <w:r>
         <w:t xml:space="preserve">Diese Woche war eine sehr kurze Woche, da ich mir Donnerstag und Freitag frei genommen habe. Zuerst haben wir uns auf die </w:t>
       </w:r>
-      <w:proofErr w:type="spellStart"/>
       <w:r>
-        <w:t>Schnupperer</w:t>
+        <w:t>Menschen</w:t>
       </w:r>
-      <w:proofErr w:type="spellEnd"/>
       <w:r>
-        <w:t xml:space="preserve"> vorbereitet und dann sind sie gekommen. Ich dachte vor dem Tag, dass es ein größeres Chaos wird, als es war. Eigentlich ist alles gut gegangen, außer dass wir die Zeit am Morgen nicht so gut eingeplant haben. Ich habe mit meiner iOS-App angefangen, was eine größere Herausforderung wird wegen der AES-Verschlüsselung.</w:t>
+        <w:t xml:space="preserve"> vorbereitet und dann sind sie gekommen. Ich dachte vor dem Tag, dass es ein grö</w:t>
+      </w:r>
+      <w:r>
+        <w:t>ss</w:t>
+      </w:r>
+      <w:r>
+        <w:t>eres Chaos wird. Eigentlich ist alles gut gegangen, au</w:t>
+      </w:r>
+      <w:r>
+        <w:t>ss</w:t>
+      </w:r>
+      <w:r>
+        <w:t>er dass wir die Zeit am Morgen nicht so gut eingeplant haben. Ich habe mit meiner iOS-App angefangen, was eine grö</w:t>
+      </w:r>
+      <w:r>
+        <w:t>ss</w:t>
+      </w:r>
+      <w:r>
+        <w:t>ere Herausforderung wird wegen der AES-Verschlüsselung.</w:t>
       </w:r>
     </w:p>
     <w:bookmarkEnd w:id="3"/>
@@ -1621,15 +1649,13 @@
       </w:r>
       <w:bookmarkEnd w:id="4"/>
       <w:r>
-        <w:t xml:space="preserve">habe, fiel es mir schwer, eine Verbindung zum </w:t>
+        <w:t>habe, fiel es mir schwer, eine Verbindung zu</w:t>
       </w:r>
-      <w:proofErr w:type="spellStart"/>
       <w:r>
-        <w:t>Schnupperer</w:t>
+        <w:t xml:space="preserve"> Lio </w:t>
       </w:r>
-      <w:proofErr w:type="spellEnd"/>
       <w:r>
-        <w:t xml:space="preserve"> aufzubauen. Er war sehr leise und zurückhaltend, weshalb es schwierig für mich war, ihn richtig einzuschätzen. Anfangs befürchtete ich, dass das Feedback, das ich für ihn geschrieben hatte, möglicherweise zu hart formuliert war. Deshalb habe ich es an </w:t>
+        <w:t xml:space="preserve">aufzubauen. Er war sehr leise und zurückhaltend, weshalb es schwierig für mich war, ihn richtig einzuschätzen. Anfangs befürchtete ich, dass das Feedback, das ich für ihn geschrieben hatte, möglicherweise zu hart formuliert war. Deshalb habe ich es an </w:t>
       </w:r>
       <w:proofErr w:type="spellStart"/>
       <w:r>
@@ -2742,6 +2768,30 @@
 </file>
 
 <file path=customXml/item1.xml><?xml version="1.0" encoding="utf-8"?>
+<?mso-contentType ?>
+<FormTemplates xmlns="http://schemas.microsoft.com/sharepoint/v3/contenttype/forms">
+  <Display>DocumentLibraryForm</Display>
+  <Edit>DocumentLibraryForm</Edit>
+  <New>DocumentLibraryForm</New>
+</FormTemplates>
+</file>
+
+<file path=customXml/item2.xml><?xml version="1.0" encoding="utf-8"?>
+<p:properties xmlns:p="http://schemas.microsoft.com/office/2006/metadata/properties" xmlns:xsi="http://www.w3.org/2001/XMLSchema-instance" xmlns:pc="http://schemas.microsoft.com/office/infopath/2007/PartnerControls">
+  <documentManagement>
+    <test xmlns="a89aceca-fff1-4acb-93a5-9ad8ebd1f9ca" xsi:nil="true"/>
+    <Officekompetenzen xmlns="a89aceca-fff1-4acb-93a5-9ad8ebd1f9ca" xsi:nil="true"/>
+    <Officekompetenzen_x00dc_bungen xmlns="a89aceca-fff1-4acb-93a5-9ad8ebd1f9ca" xsi:nil="true"/>
+    <TaxCatchAll xmlns="e44a9747-7dd0-4f64-a73f-744242a42e6e" xsi:nil="true"/>
+    <lcf76f155ced4ddcb4097134ff3c332f xmlns="a89aceca-fff1-4acb-93a5-9ad8ebd1f9ca">
+      <Terms xmlns="http://schemas.microsoft.com/office/infopath/2007/PartnerControls"/>
+    </lcf76f155ced4ddcb4097134ff3c332f>
+    <WochenR_x00fc_ckblick xmlns="a89aceca-fff1-4acb-93a5-9ad8ebd1f9ca" xsi:nil="true"/>
+  </documentManagement>
+</p:properties>
+</file>
+
+<file path=customXml/item3.xml><?xml version="1.0" encoding="utf-8"?>
 <ct:contentTypeSchema xmlns:ct="http://schemas.microsoft.com/office/2006/metadata/contentType" xmlns:ma="http://schemas.microsoft.com/office/2006/metadata/properties/metaAttributes" ct:_="" ma:_="" ma:contentTypeName="Dokument" ma:contentTypeID="0x01010019FA6DCA9EA21140BD12C0FF6DF679DB" ma:contentTypeVersion="17" ma:contentTypeDescription="Ein neues Dokument erstellen." ma:contentTypeScope="" ma:versionID="8a5d5dee150580738e0107af03c8b6f3">
   <xsd:schema xmlns:xsd="http://www.w3.org/2001/XMLSchema" xmlns:xs="http://www.w3.org/2001/XMLSchema" xmlns:p="http://schemas.microsoft.com/office/2006/metadata/properties" xmlns:ns2="e44a9747-7dd0-4f64-a73f-744242a42e6e" xmlns:ns3="a89aceca-fff1-4acb-93a5-9ad8ebd1f9ca" targetNamespace="http://schemas.microsoft.com/office/2006/metadata/properties" ma:root="true" ma:fieldsID="81023c8d53d325720340c18c14349c26" ns2:_="" ns3:_="">
     <xsd:import namespace="e44a9747-7dd0-4f64-a73f-744242a42e6e"/>
@@ -2996,31 +3046,26 @@
 </ct:contentTypeSchema>
 </file>
 
-<file path=customXml/item2.xml><?xml version="1.0" encoding="utf-8"?>
-<p:properties xmlns:p="http://schemas.microsoft.com/office/2006/metadata/properties" xmlns:xsi="http://www.w3.org/2001/XMLSchema-instance" xmlns:pc="http://schemas.microsoft.com/office/infopath/2007/PartnerControls">
-  <documentManagement>
-    <test xmlns="a89aceca-fff1-4acb-93a5-9ad8ebd1f9ca" xsi:nil="true"/>
-    <Officekompetenzen xmlns="a89aceca-fff1-4acb-93a5-9ad8ebd1f9ca" xsi:nil="true"/>
-    <Officekompetenzen_x00dc_bungen xmlns="a89aceca-fff1-4acb-93a5-9ad8ebd1f9ca" xsi:nil="true"/>
-    <TaxCatchAll xmlns="e44a9747-7dd0-4f64-a73f-744242a42e6e" xsi:nil="true"/>
-    <lcf76f155ced4ddcb4097134ff3c332f xmlns="a89aceca-fff1-4acb-93a5-9ad8ebd1f9ca">
-      <Terms xmlns="http://schemas.microsoft.com/office/infopath/2007/PartnerControls"/>
-    </lcf76f155ced4ddcb4097134ff3c332f>
-    <WochenR_x00fc_ckblick xmlns="a89aceca-fff1-4acb-93a5-9ad8ebd1f9ca" xsi:nil="true"/>
-  </documentManagement>
-</p:properties>
+<file path=customXml/itemProps1.xml><?xml version="1.0" encoding="utf-8"?>
+<ds:datastoreItem xmlns:ds="http://schemas.openxmlformats.org/officeDocument/2006/customXml" ds:itemID="{53BE9104-2114-4375-AE85-19E83232EAE2}">
+  <ds:schemaRefs>
+    <ds:schemaRef ds:uri="http://schemas.microsoft.com/sharepoint/v3/contenttype/forms"/>
+  </ds:schemaRefs>
+</ds:datastoreItem>
 </file>
 
-<file path=customXml/item3.xml><?xml version="1.0" encoding="utf-8"?>
-<?mso-contentType ?>
-<FormTemplates xmlns="http://schemas.microsoft.com/sharepoint/v3/contenttype/forms">
-  <Display>DocumentLibraryForm</Display>
-  <Edit>DocumentLibraryForm</Edit>
-  <New>DocumentLibraryForm</New>
-</FormTemplates>
+<file path=customXml/itemProps2.xml><?xml version="1.0" encoding="utf-8"?>
+<ds:datastoreItem xmlns:ds="http://schemas.openxmlformats.org/officeDocument/2006/customXml" ds:itemID="{17CC6626-18FB-412F-9AF3-259BD812C9B0}">
+  <ds:schemaRefs>
+    <ds:schemaRef ds:uri="http://schemas.microsoft.com/office/2006/metadata/properties"/>
+    <ds:schemaRef ds:uri="http://schemas.microsoft.com/office/infopath/2007/PartnerControls"/>
+    <ds:schemaRef ds:uri="a89aceca-fff1-4acb-93a5-9ad8ebd1f9ca"/>
+    <ds:schemaRef ds:uri="e44a9747-7dd0-4f64-a73f-744242a42e6e"/>
+  </ds:schemaRefs>
+</ds:datastoreItem>
 </file>
 
-<file path=customXml/itemProps1.xml><?xml version="1.0" encoding="utf-8"?>
+<file path=customXml/itemProps3.xml><?xml version="1.0" encoding="utf-8"?>
 <ds:datastoreItem xmlns:ds="http://schemas.openxmlformats.org/officeDocument/2006/customXml" ds:itemID="{B58BF8D7-E553-4C06-B49D-D1BCEEAC5133}">
   <ds:schemaRefs>
     <ds:schemaRef ds:uri="http://schemas.microsoft.com/office/2006/metadata/contentType"/>
@@ -3037,23 +3082,4 @@
     <ds:schemaRef ds:uri="http://schemas.microsoft.com/internal/obd"/>
   </ds:schemaRefs>
 </ds:datastoreItem>
-</file>
-
-<file path=customXml/itemProps2.xml><?xml version="1.0" encoding="utf-8"?>
-<ds:datastoreItem xmlns:ds="http://schemas.openxmlformats.org/officeDocument/2006/customXml" ds:itemID="{17CC6626-18FB-412F-9AF3-259BD812C9B0}">
-  <ds:schemaRefs>
-    <ds:schemaRef ds:uri="http://schemas.microsoft.com/office/2006/metadata/properties"/>
-    <ds:schemaRef ds:uri="http://schemas.microsoft.com/office/infopath/2007/PartnerControls"/>
-    <ds:schemaRef ds:uri="a89aceca-fff1-4acb-93a5-9ad8ebd1f9ca"/>
-    <ds:schemaRef ds:uri="e44a9747-7dd0-4f64-a73f-744242a42e6e"/>
-  </ds:schemaRefs>
-</ds:datastoreItem>
-</file>
-
-<file path=customXml/itemProps3.xml><?xml version="1.0" encoding="utf-8"?>
-<ds:datastoreItem xmlns:ds="http://schemas.openxmlformats.org/officeDocument/2006/customXml" ds:itemID="{53BE9104-2114-4375-AE85-19E83232EAE2}">
-  <ds:schemaRefs>
-    <ds:schemaRef ds:uri="http://schemas.microsoft.com/sharepoint/v3/contenttype/forms"/>
-  </ds:schemaRefs>
-</ds:datastoreItem>
 </file>
</xml_diff>